<commit_message>
feat: pass course work ! ☻
</commit_message>
<xml_diff>
--- a/3 year - Solving Mathematical Problem Using Coprocessor/docs/print/Курсовая работа по АВС Слуцкий.docx
+++ b/3 year - Solving Mathematical Problem Using Coprocessor/docs/print/Курсовая работа по АВС Слуцкий.docx
@@ -752,6 +752,12 @@
     </w:p>
     <w:sdt>
       <w:sdtPr>
+        <w:rPr>
+          <w:rFonts w:ascii="Times New Roman" w:eastAsia="Arial" w:hAnsi="Times New Roman" w:cs="Arial"/>
+          <w:color w:val="auto"/>
+          <w:sz w:val="28"/>
+          <w:szCs w:val="22"/>
+        </w:rPr>
         <w:id w:val="1232354089"/>
         <w:docPartObj>
           <w:docPartGallery w:val="Table of Contents"/>
@@ -760,13 +766,9 @@
       </w:sdtPr>
       <w:sdtEndPr>
         <w:rPr>
-          <w:rFonts w:ascii="Times New Roman" w:eastAsia="Arial" w:hAnsi="Times New Roman" w:cs="Arial"/>
           <w:b/>
           <w:bCs/>
           <w:noProof/>
-          <w:color w:val="auto"/>
-          <w:sz w:val="28"/>
-          <w:szCs w:val="22"/>
         </w:rPr>
       </w:sdtEndPr>
       <w:sdtContent>
@@ -953,12 +955,16 @@
         <w:p>
           <w:pPr>
             <w:pStyle w:val="TOC2"/>
+            <w:ind w:left="0"/>
             <w:rPr>
               <w:rFonts w:asciiTheme="minorHAnsi" w:eastAsiaTheme="minorEastAsia" w:hAnsiTheme="minorHAnsi" w:cstheme="minorBidi"/>
               <w:noProof/>
               <w:sz w:val="22"/>
             </w:rPr>
           </w:pPr>
+          <w:r>
+            <w:t xml:space="preserve">  </w:t>
+          </w:r>
           <w:hyperlink w:anchor="_Toc121837915" w:history="1">
             <w:r>
               <w:rPr>
@@ -1021,12 +1027,16 @@
         <w:p>
           <w:pPr>
             <w:pStyle w:val="TOC2"/>
+            <w:ind w:left="0"/>
             <w:rPr>
               <w:rFonts w:asciiTheme="minorHAnsi" w:eastAsiaTheme="minorEastAsia" w:hAnsiTheme="minorHAnsi" w:cstheme="minorBidi"/>
               <w:noProof/>
               <w:sz w:val="22"/>
             </w:rPr>
           </w:pPr>
+          <w:r>
+            <w:t xml:space="preserve">  </w:t>
+          </w:r>
           <w:hyperlink w:anchor="_Toc121837916" w:history="1">
             <w:r>
               <w:rPr>
@@ -1104,9 +1114,8 @@
               <w:rStyle w:val="Hyperlink"/>
               <w:noProof/>
               <w:u w:val="none"/>
-              <w:lang w:val="ru-BY"/>
             </w:rPr>
-            <w:t xml:space="preserve">         </w:t>
+            <w:t xml:space="preserve">    </w:t>
           </w:r>
           <w:hyperlink w:anchor="_Toc121837917" w:history="1">
             <w:r>
@@ -1185,9 +1194,8 @@
               <w:rStyle w:val="Hyperlink"/>
               <w:noProof/>
               <w:u w:val="none"/>
-              <w:lang w:val="ru-BY"/>
             </w:rPr>
-            <w:t xml:space="preserve">         </w:t>
+            <w:t xml:space="preserve">    </w:t>
           </w:r>
           <w:hyperlink w:anchor="_Toc121837918" w:history="1">
             <w:r>
@@ -1266,9 +1274,8 @@
               <w:rStyle w:val="Hyperlink"/>
               <w:noProof/>
               <w:u w:val="none"/>
-              <w:lang w:val="ru-BY"/>
             </w:rPr>
-            <w:t xml:space="preserve">         </w:t>
+            <w:t xml:space="preserve">    </w:t>
           </w:r>
           <w:hyperlink w:anchor="_Toc121837919" w:history="1">
             <w:r>
@@ -1347,9 +1354,8 @@
               <w:rStyle w:val="Hyperlink"/>
               <w:noProof/>
               <w:u w:val="none"/>
-              <w:lang w:val="ru-BY"/>
             </w:rPr>
-            <w:t xml:space="preserve">         </w:t>
+            <w:t xml:space="preserve">    </w:t>
           </w:r>
           <w:hyperlink w:anchor="_Toc121837920" w:history="1">
             <w:r>
@@ -1413,12 +1419,16 @@
         <w:p>
           <w:pPr>
             <w:pStyle w:val="TOC2"/>
+            <w:ind w:left="0"/>
             <w:rPr>
               <w:rFonts w:asciiTheme="minorHAnsi" w:eastAsiaTheme="minorEastAsia" w:hAnsiTheme="minorHAnsi" w:cstheme="minorBidi"/>
               <w:noProof/>
               <w:sz w:val="22"/>
             </w:rPr>
           </w:pPr>
+          <w:r>
+            <w:t xml:space="preserve">  </w:t>
+          </w:r>
           <w:hyperlink w:anchor="_Toc121837921" w:history="1">
             <w:r>
               <w:rPr>
@@ -1481,12 +1491,16 @@
         <w:p>
           <w:pPr>
             <w:pStyle w:val="TOC2"/>
+            <w:ind w:left="0"/>
             <w:rPr>
               <w:rFonts w:asciiTheme="minorHAnsi" w:eastAsiaTheme="minorEastAsia" w:hAnsiTheme="minorHAnsi" w:cstheme="minorBidi"/>
               <w:noProof/>
               <w:sz w:val="22"/>
             </w:rPr>
           </w:pPr>
+          <w:r>
+            <w:t xml:space="preserve">  </w:t>
+          </w:r>
           <w:hyperlink w:anchor="_Toc121837922" w:history="1">
             <w:r>
               <w:rPr>
@@ -1549,12 +1563,16 @@
         <w:p>
           <w:pPr>
             <w:pStyle w:val="TOC2"/>
+            <w:ind w:left="0"/>
             <w:rPr>
               <w:rFonts w:asciiTheme="minorHAnsi" w:eastAsiaTheme="minorEastAsia" w:hAnsiTheme="minorHAnsi" w:cstheme="minorBidi"/>
               <w:noProof/>
               <w:sz w:val="22"/>
             </w:rPr>
           </w:pPr>
+          <w:r>
+            <w:t xml:space="preserve">  </w:t>
+          </w:r>
           <w:hyperlink w:anchor="_Toc121837923" w:history="1">
             <w:r>
               <w:rPr>
@@ -1620,12 +1638,16 @@
             <w:tabs>
               <w:tab w:val="right" w:leader="dot" w:pos="9344"/>
             </w:tabs>
+            <w:ind w:left="0" w:firstLine="0"/>
             <w:rPr>
               <w:rFonts w:asciiTheme="minorHAnsi" w:eastAsiaTheme="minorEastAsia" w:hAnsiTheme="minorHAnsi" w:cstheme="minorBidi"/>
               <w:noProof/>
               <w:sz w:val="22"/>
             </w:rPr>
           </w:pPr>
+          <w:r>
+            <w:t xml:space="preserve">    </w:t>
+          </w:r>
           <w:hyperlink w:anchor="_Toc121837924" w:history="1">
             <w:r>
               <w:rPr>
@@ -1691,12 +1713,16 @@
             <w:tabs>
               <w:tab w:val="right" w:leader="dot" w:pos="9344"/>
             </w:tabs>
+            <w:ind w:left="0" w:firstLine="0"/>
             <w:rPr>
               <w:rFonts w:asciiTheme="minorHAnsi" w:eastAsiaTheme="minorEastAsia" w:hAnsiTheme="minorHAnsi" w:cstheme="minorBidi"/>
               <w:noProof/>
               <w:sz w:val="22"/>
             </w:rPr>
           </w:pPr>
+          <w:r>
+            <w:t xml:space="preserve">    </w:t>
+          </w:r>
           <w:hyperlink w:anchor="_Toc121837925" w:history="1">
             <w:r>
               <w:rPr>
@@ -1762,12 +1788,16 @@
             <w:tabs>
               <w:tab w:val="right" w:leader="dot" w:pos="9344"/>
             </w:tabs>
+            <w:ind w:left="0" w:firstLine="0"/>
             <w:rPr>
               <w:rFonts w:asciiTheme="minorHAnsi" w:eastAsiaTheme="minorEastAsia" w:hAnsiTheme="minorHAnsi" w:cstheme="minorBidi"/>
               <w:noProof/>
               <w:sz w:val="22"/>
             </w:rPr>
           </w:pPr>
+          <w:r>
+            <w:t xml:space="preserve">    </w:t>
+          </w:r>
           <w:hyperlink w:anchor="_Toc121837926" w:history="1">
             <w:r>
               <w:rPr>
@@ -1833,12 +1863,16 @@
             <w:tabs>
               <w:tab w:val="right" w:leader="dot" w:pos="9344"/>
             </w:tabs>
+            <w:ind w:left="0" w:firstLine="0"/>
             <w:rPr>
               <w:rFonts w:asciiTheme="minorHAnsi" w:eastAsiaTheme="minorEastAsia" w:hAnsiTheme="minorHAnsi" w:cstheme="minorBidi"/>
               <w:noProof/>
               <w:sz w:val="22"/>
             </w:rPr>
           </w:pPr>
+          <w:r>
+            <w:t xml:space="preserve">    </w:t>
+          </w:r>
           <w:hyperlink w:anchor="_Toc121837927" w:history="1">
             <w:r>
               <w:rPr>
@@ -1901,12 +1935,16 @@
         <w:p>
           <w:pPr>
             <w:pStyle w:val="TOC2"/>
+            <w:ind w:left="0"/>
             <w:rPr>
               <w:rFonts w:asciiTheme="minorHAnsi" w:eastAsiaTheme="minorEastAsia" w:hAnsiTheme="minorHAnsi" w:cstheme="minorBidi"/>
               <w:noProof/>
               <w:sz w:val="22"/>
             </w:rPr>
           </w:pPr>
+          <w:r>
+            <w:t xml:space="preserve">  </w:t>
+          </w:r>
           <w:hyperlink w:anchor="_Toc121837928" w:history="1">
             <w:r>
               <w:rPr>
@@ -1969,12 +2007,16 @@
         <w:p>
           <w:pPr>
             <w:pStyle w:val="TOC2"/>
+            <w:ind w:left="0"/>
             <w:rPr>
               <w:rFonts w:asciiTheme="minorHAnsi" w:eastAsiaTheme="minorEastAsia" w:hAnsiTheme="minorHAnsi" w:cstheme="minorBidi"/>
               <w:noProof/>
               <w:sz w:val="22"/>
             </w:rPr>
           </w:pPr>
+          <w:r>
+            <w:t xml:space="preserve">  </w:t>
+          </w:r>
           <w:hyperlink w:anchor="_Toc121837929" w:history="1">
             <w:r>
               <w:rPr>
@@ -2109,12 +2151,16 @@
         <w:p>
           <w:pPr>
             <w:pStyle w:val="TOC2"/>
+            <w:ind w:left="0"/>
             <w:rPr>
               <w:rFonts w:asciiTheme="minorHAnsi" w:eastAsiaTheme="minorEastAsia" w:hAnsiTheme="minorHAnsi" w:cstheme="minorBidi"/>
               <w:noProof/>
               <w:sz w:val="22"/>
             </w:rPr>
           </w:pPr>
+          <w:r>
+            <w:t xml:space="preserve">  </w:t>
+          </w:r>
           <w:hyperlink w:anchor="_Toc121837931" w:history="1">
             <w:r>
               <w:rPr>
@@ -2177,12 +2223,16 @@
         <w:p>
           <w:pPr>
             <w:pStyle w:val="TOC2"/>
+            <w:ind w:left="0"/>
             <w:rPr>
               <w:rFonts w:asciiTheme="minorHAnsi" w:eastAsiaTheme="minorEastAsia" w:hAnsiTheme="minorHAnsi" w:cstheme="minorBidi"/>
               <w:noProof/>
               <w:sz w:val="22"/>
             </w:rPr>
           </w:pPr>
+          <w:r>
+            <w:t xml:space="preserve">  </w:t>
+          </w:r>
           <w:hyperlink w:anchor="_Toc121837932" w:history="1">
             <w:r>
               <w:rPr>
@@ -2245,12 +2295,16 @@
         <w:p>
           <w:pPr>
             <w:pStyle w:val="TOC2"/>
+            <w:ind w:left="0"/>
             <w:rPr>
               <w:rFonts w:asciiTheme="minorHAnsi" w:eastAsiaTheme="minorEastAsia" w:hAnsiTheme="minorHAnsi" w:cstheme="minorBidi"/>
               <w:noProof/>
               <w:sz w:val="22"/>
             </w:rPr>
           </w:pPr>
+          <w:r>
+            <w:t xml:space="preserve">  </w:t>
+          </w:r>
           <w:hyperlink w:anchor="_Toc121837933" w:history="1">
             <w:r>
               <w:rPr>
@@ -2313,12 +2367,16 @@
         <w:p>
           <w:pPr>
             <w:pStyle w:val="TOC2"/>
+            <w:ind w:left="0"/>
             <w:rPr>
               <w:rFonts w:asciiTheme="minorHAnsi" w:eastAsiaTheme="minorEastAsia" w:hAnsiTheme="minorHAnsi" w:cstheme="minorBidi"/>
               <w:noProof/>
               <w:sz w:val="22"/>
             </w:rPr>
           </w:pPr>
+          <w:r>
+            <w:t xml:space="preserve">  </w:t>
+          </w:r>
           <w:hyperlink w:anchor="_Toc121837934" w:history="1">
             <w:r>
               <w:rPr>
@@ -2453,12 +2511,16 @@
         <w:p>
           <w:pPr>
             <w:pStyle w:val="TOC2"/>
+            <w:ind w:left="0"/>
             <w:rPr>
               <w:rFonts w:asciiTheme="minorHAnsi" w:eastAsiaTheme="minorEastAsia" w:hAnsiTheme="minorHAnsi" w:cstheme="minorBidi"/>
               <w:noProof/>
               <w:sz w:val="22"/>
             </w:rPr>
           </w:pPr>
+          <w:r>
+            <w:t xml:space="preserve">  </w:t>
+          </w:r>
           <w:hyperlink w:anchor="_Toc121837936" w:history="1">
             <w:r>
               <w:rPr>
@@ -2521,12 +2583,16 @@
         <w:p>
           <w:pPr>
             <w:pStyle w:val="TOC2"/>
+            <w:ind w:left="0"/>
             <w:rPr>
               <w:rFonts w:asciiTheme="minorHAnsi" w:eastAsiaTheme="minorEastAsia" w:hAnsiTheme="minorHAnsi" w:cstheme="minorBidi"/>
               <w:noProof/>
               <w:sz w:val="22"/>
             </w:rPr>
           </w:pPr>
+          <w:r>
+            <w:t xml:space="preserve">  </w:t>
+          </w:r>
           <w:hyperlink w:anchor="_Toc121837937" w:history="1">
             <w:r>
               <w:rPr>
@@ -2604,9 +2670,8 @@
               <w:rStyle w:val="Hyperlink"/>
               <w:noProof/>
               <w:u w:val="none"/>
-              <w:lang w:val="ru-BY"/>
             </w:rPr>
-            <w:t xml:space="preserve">         </w:t>
+            <w:t xml:space="preserve">    </w:t>
           </w:r>
           <w:hyperlink w:anchor="_Toc121837938" w:history="1">
             <w:r>
@@ -2719,9 +2784,8 @@
               <w:rStyle w:val="Hyperlink"/>
               <w:noProof/>
               <w:u w:val="none"/>
-              <w:lang w:val="ru-BY"/>
             </w:rPr>
-            <w:t xml:space="preserve">         </w:t>
+            <w:t xml:space="preserve">    </w:t>
           </w:r>
           <w:hyperlink w:anchor="_Toc121837939" w:history="1">
             <w:r>
@@ -2817,9 +2881,8 @@
               <w:rStyle w:val="Hyperlink"/>
               <w:noProof/>
               <w:u w:val="none"/>
-              <w:lang w:val="ru-BY"/>
             </w:rPr>
-            <w:t xml:space="preserve">         </w:t>
+            <w:t xml:space="preserve">    </w:t>
           </w:r>
           <w:hyperlink w:anchor="_Toc121837940" w:history="1">
             <w:r>
@@ -2915,9 +2978,8 @@
               <w:rStyle w:val="Hyperlink"/>
               <w:noProof/>
               <w:u w:val="none"/>
-              <w:lang w:val="ru-BY"/>
             </w:rPr>
-            <w:t xml:space="preserve">         </w:t>
+            <w:t xml:space="preserve">    </w:t>
           </w:r>
           <w:hyperlink w:anchor="_Toc121837941" w:history="1">
             <w:r>
@@ -2996,68 +3058,82 @@
               <w:rStyle w:val="Hyperlink"/>
               <w:noProof/>
               <w:u w:val="none"/>
-              <w:lang w:val="ru-BY"/>
             </w:rPr>
-            <w:t xml:space="preserve">         </w:t>
+            <w:t xml:space="preserve">    </w:t>
           </w:r>
-          <w:hyperlink w:anchor="_Toc121837942" w:history="1">
-            <w:r>
-              <w:rPr>
-                <w:rStyle w:val="Hyperlink"/>
-                <w:noProof/>
-                <w:lang w:val="ru-RU"/>
-              </w:rPr>
-              <w:t>3.2.5 Именование сущностей</w:t>
-            </w:r>
-            <w:r>
-              <w:rPr>
-                <w:noProof/>
-                <w:webHidden/>
-              </w:rPr>
-              <w:tab/>
-            </w:r>
-            <w:r>
-              <w:rPr>
-                <w:noProof/>
-                <w:webHidden/>
-              </w:rPr>
-              <w:fldChar w:fldCharType="begin"/>
-            </w:r>
-            <w:r>
-              <w:rPr>
-                <w:noProof/>
-                <w:webHidden/>
-              </w:rPr>
-              <w:instrText xml:space="preserve"> PAGEREF _Toc121837942 \h </w:instrText>
-            </w:r>
-            <w:r>
-              <w:rPr>
-                <w:noProof/>
-                <w:webHidden/>
-              </w:rPr>
-            </w:r>
-            <w:r>
-              <w:rPr>
-                <w:noProof/>
-                <w:webHidden/>
-              </w:rPr>
-              <w:fldChar w:fldCharType="separate"/>
-            </w:r>
-            <w:r>
-              <w:rPr>
-                <w:noProof/>
-                <w:webHidden/>
-              </w:rPr>
-              <w:t>28</w:t>
-            </w:r>
-            <w:r>
-              <w:rPr>
-                <w:noProof/>
-                <w:webHidden/>
-              </w:rPr>
-              <w:fldChar w:fldCharType="end"/>
-            </w:r>
-          </w:hyperlink>
+          <w:bookmarkStart w:id="0" w:name="_GoBack"/>
+          <w:bookmarkEnd w:id="0"/>
+          <w:r>
+            <w:fldChar w:fldCharType="begin"/>
+          </w:r>
+          <w:r>
+            <w:instrText xml:space="preserve"> HYPERLINK \l "_Toc121837942" </w:instrText>
+          </w:r>
+          <w:r>
+            <w:fldChar w:fldCharType="separate"/>
+          </w:r>
+          <w:r>
+            <w:rPr>
+              <w:rStyle w:val="Hyperlink"/>
+              <w:noProof/>
+              <w:lang w:val="ru-RU"/>
+            </w:rPr>
+            <w:t>3.2.5 Именование сущностей</w:t>
+          </w:r>
+          <w:r>
+            <w:rPr>
+              <w:noProof/>
+              <w:webHidden/>
+            </w:rPr>
+            <w:tab/>
+          </w:r>
+          <w:r>
+            <w:rPr>
+              <w:noProof/>
+              <w:webHidden/>
+            </w:rPr>
+            <w:fldChar w:fldCharType="begin"/>
+          </w:r>
+          <w:r>
+            <w:rPr>
+              <w:noProof/>
+              <w:webHidden/>
+            </w:rPr>
+            <w:instrText xml:space="preserve"> PAGEREF _Toc121837942 \h </w:instrText>
+          </w:r>
+          <w:r>
+            <w:rPr>
+              <w:noProof/>
+              <w:webHidden/>
+            </w:rPr>
+          </w:r>
+          <w:r>
+            <w:rPr>
+              <w:noProof/>
+              <w:webHidden/>
+            </w:rPr>
+            <w:fldChar w:fldCharType="separate"/>
+          </w:r>
+          <w:r>
+            <w:rPr>
+              <w:noProof/>
+              <w:webHidden/>
+            </w:rPr>
+            <w:t>28</w:t>
+          </w:r>
+          <w:r>
+            <w:rPr>
+              <w:noProof/>
+              <w:webHidden/>
+            </w:rPr>
+            <w:fldChar w:fldCharType="end"/>
+          </w:r>
+          <w:r>
+            <w:rPr>
+              <w:noProof/>
+            </w:rPr>
+            <w:fldChar w:fldCharType="end"/>
+          </w:r>
         </w:p>
         <w:p>
           <w:pPr>
@@ -3959,6 +4035,8 @@
         </w:rPr>
       </w:pPr>
     </w:p>
+    <w:bookmarkStart w:id="1" w:name="_Toc121231666"/>
+    <w:bookmarkStart w:id="2" w:name="_Toc121231982"/>
     <w:p>
       <w:pPr>
         <w:jc w:val="center"/>
@@ -3968,10 +4046,6 @@
           <w:lang w:val="ru-RU"/>
         </w:rPr>
       </w:pPr>
-      <w:bookmarkStart w:id="0" w:name="_Toc121231666"/>
-      <w:bookmarkStart w:id="1" w:name="_Toc121231982"/>
-      <w:bookmarkStart w:id="2" w:name="_GoBack"/>
-      <w:bookmarkEnd w:id="2"/>
       <w:r>
         <w:rPr>
           <w:noProof/>
@@ -4306,8 +4380,8 @@
       <w:bookmarkStart w:id="5" w:name="_Toc121310637"/>
       <w:bookmarkStart w:id="6" w:name="_Toc121313282"/>
       <w:bookmarkStart w:id="7" w:name="_Toc121837913"/>
-      <w:bookmarkEnd w:id="0"/>
       <w:bookmarkEnd w:id="1"/>
+      <w:bookmarkEnd w:id="2"/>
       <w:r>
         <w:rPr>
           <w:lang w:val="ru-RU"/>
@@ -17386,12 +17460,12 @@
       <w:bookmarkStart w:id="278" w:name="_Toc121308478"/>
       <w:bookmarkStart w:id="279" w:name="_Toc121310661"/>
       <w:bookmarkStart w:id="280" w:name="_Toc121313306"/>
-      <w:bookmarkStart w:id="281" w:name="_Toc121230765"/>
-      <w:bookmarkStart w:id="282" w:name="_Toc121231683"/>
-      <w:bookmarkStart w:id="283" w:name="_Toc121231999"/>
-      <w:bookmarkStart w:id="284" w:name="_Toc121236919"/>
-      <w:bookmarkStart w:id="285" w:name="_Toc121247929"/>
-      <w:bookmarkStart w:id="286" w:name="_Toc121837937"/>
+      <w:bookmarkStart w:id="281" w:name="_Toc121837937"/>
+      <w:bookmarkStart w:id="282" w:name="_Toc121230765"/>
+      <w:bookmarkStart w:id="283" w:name="_Toc121231683"/>
+      <w:bookmarkStart w:id="284" w:name="_Toc121231999"/>
+      <w:bookmarkStart w:id="285" w:name="_Toc121236919"/>
+      <w:bookmarkStart w:id="286" w:name="_Toc121247929"/>
       <w:r>
         <w:rPr>
           <w:lang w:val="ru-RU"/>
@@ -17412,7 +17486,7 @@
       <w:bookmarkEnd w:id="278"/>
       <w:bookmarkEnd w:id="279"/>
       <w:bookmarkEnd w:id="280"/>
-      <w:bookmarkEnd w:id="286"/>
+      <w:bookmarkEnd w:id="281"/>
     </w:p>
     <w:p>
       <w:pPr>
@@ -18519,11 +18593,11 @@
         </w:rPr>
         <w:t>Проектирование функциональных возможностей программы</w:t>
       </w:r>
-      <w:bookmarkEnd w:id="281"/>
       <w:bookmarkEnd w:id="282"/>
       <w:bookmarkEnd w:id="283"/>
       <w:bookmarkEnd w:id="284"/>
       <w:bookmarkEnd w:id="285"/>
+      <w:bookmarkEnd w:id="286"/>
       <w:bookmarkEnd w:id="327"/>
       <w:bookmarkEnd w:id="328"/>
       <w:bookmarkEnd w:id="329"/>
@@ -24494,7 +24568,27 @@
           <w:szCs w:val="24"/>
           <w:lang w:val="ru-RU"/>
         </w:rPr>
-        <w:t xml:space="preserve"> dq ?</w:t>
+        <w:t xml:space="preserve"> </w:t>
+      </w:r>
+      <w:proofErr w:type="spellStart"/>
+      <w:r>
+        <w:rPr>
+          <w:rFonts w:ascii="Consolas" w:hAnsi="Consolas"/>
+          <w:sz w:val="24"/>
+          <w:szCs w:val="24"/>
+          <w:lang w:val="ru-RU"/>
+        </w:rPr>
+        <w:t>dq</w:t>
+      </w:r>
+      <w:proofErr w:type="spellEnd"/>
+      <w:r>
+        <w:rPr>
+          <w:rFonts w:ascii="Consolas" w:hAnsi="Consolas"/>
+          <w:sz w:val="24"/>
+          <w:szCs w:val="24"/>
+          <w:lang w:val="ru-RU"/>
+        </w:rPr>
+        <w:t xml:space="preserve"> ?</w:t>
       </w:r>
     </w:p>
     <w:p>
@@ -42844,10 +42938,10 @@
           <w:lang w:val="ru-RU"/>
         </w:rPr>
       </w:pPr>
-      <w:bookmarkStart w:id="362" w:name="_Toc121308454"/>
-      <w:bookmarkStart w:id="363" w:name="_Toc121308489"/>
-      <w:bookmarkStart w:id="364" w:name="_Toc121310672"/>
-      <w:bookmarkStart w:id="365" w:name="_Toc121837948"/>
+      <w:bookmarkStart w:id="362" w:name="_Toc121837948"/>
+      <w:bookmarkStart w:id="363" w:name="_Toc121308454"/>
+      <w:bookmarkStart w:id="364" w:name="_Toc121308489"/>
+      <w:bookmarkStart w:id="365" w:name="_Toc121310672"/>
       <w:r>
         <w:rPr>
           <w:rStyle w:val="Heading1Char"/>
@@ -42879,16 +42973,16 @@
         </w:rPr>
         <w:t>Б</w:t>
       </w:r>
-      <w:bookmarkEnd w:id="365"/>
+      <w:bookmarkEnd w:id="362"/>
       <w:r>
         <w:rPr>
           <w:lang w:val="ru-RU"/>
         </w:rPr>
         <w:br/>
       </w:r>
-      <w:bookmarkEnd w:id="362"/>
       <w:bookmarkEnd w:id="363"/>
       <w:bookmarkEnd w:id="364"/>
+      <w:bookmarkEnd w:id="365"/>
       <w:r>
         <w:rPr>
           <w:b w:val="0"/>
@@ -48586,7 +48680,7 @@
 </file>
 
 <file path=customXml/itemProps1.xml><?xml version="1.0" encoding="utf-8"?>
-<ds:datastoreItem xmlns:ds="http://schemas.openxmlformats.org/officeDocument/2006/customXml" ds:itemID="{B215AB27-3D16-4556-8658-66A5CB57A295}">
+<ds:datastoreItem xmlns:ds="http://schemas.openxmlformats.org/officeDocument/2006/customXml" ds:itemID="{FDE5D532-78AF-46CD-9338-3F28708B9808}">
   <ds:schemaRefs>
     <ds:schemaRef ds:uri="http://schemas.openxmlformats.org/officeDocument/2006/bibliography"/>
   </ds:schemaRefs>

</xml_diff>